<commit_message>
Add logo to the worksheet.
</commit_message>
<xml_diff>
--- a/Felhasználói-Dokumentáció.docx
+++ b/Felhasználói-Dokumentáció.docx
@@ -1682,7 +1682,61 @@
           <w:szCs w:val="48"/>
         </w:rPr>
         <w:tab/>
-        <w:t>3</w:t>
+      </w:r>
+      <w:r>
+        <w:rPr>
+          <w:rFonts w:cstheme="minorHAnsi"/>
+          <w:iCs/>
+          <w:szCs w:val="48"/>
+        </w:rPr>
+        <w:t>4</w:t>
+      </w:r>
+    </w:p>
+    <w:p>
+      <w:pPr>
+        <w:pStyle w:val="Listaszerbekezds"/>
+        <w:tabs>
+          <w:tab w:val="right" w:pos="10206"/>
+        </w:tabs>
+        <w:rPr>
+          <w:rFonts w:cstheme="minorHAnsi"/>
+          <w:iCs/>
+          <w:szCs w:val="48"/>
+        </w:rPr>
+      </w:pPr>
+    </w:p>
+    <w:p>
+      <w:pPr>
+        <w:pStyle w:val="Listaszerbekezds"/>
+        <w:numPr>
+          <w:ilvl w:val="0"/>
+          <w:numId w:val="1"/>
+        </w:numPr>
+        <w:tabs>
+          <w:tab w:val="right" w:pos="10206"/>
+        </w:tabs>
+        <w:rPr>
+          <w:rFonts w:cstheme="minorHAnsi"/>
+          <w:iCs/>
+          <w:szCs w:val="48"/>
+        </w:rPr>
+      </w:pPr>
+      <w:r>
+        <w:rPr>
+          <w:rFonts w:cstheme="minorHAnsi"/>
+          <w:iCs/>
+          <w:szCs w:val="48"/>
+        </w:rPr>
+        <w:t>Kapcsolódási hiba üzenet panel</w:t>
+      </w:r>
+      <w:r>
+        <w:rPr>
+          <w:rFonts w:cstheme="minorHAnsi"/>
+          <w:iCs/>
+          <w:szCs w:val="48"/>
+        </w:rPr>
+        <w:tab/>
+        <w:t>x</w:t>
       </w:r>
     </w:p>
     <w:p>
@@ -3989,6 +4043,7 @@
       <w:pPr>
         <w:rPr>
           <w:rFonts w:cstheme="minorHAnsi"/>
+          <w:iCs/>
           <w:sz w:val="48"/>
           <w:szCs w:val="48"/>
         </w:rPr>
@@ -3996,22 +4051,13 @@
       <w:r>
         <w:rPr>
           <w:rFonts w:cstheme="minorHAnsi"/>
+          <w:iCs/>
           <w:sz w:val="48"/>
           <w:szCs w:val="48"/>
         </w:rPr>
         <w:lastRenderedPageBreak/>
-        <w:t xml:space="preserve">A szoftver kezdő </w:t>
-      </w:r>
-      <w:proofErr w:type="spellStart"/>
-      <w:r>
-        <w:rPr>
-          <w:rFonts w:cstheme="minorHAnsi"/>
-          <w:sz w:val="48"/>
-          <w:szCs w:val="48"/>
-        </w:rPr>
-        <w:t>oladala</w:t>
-      </w:r>
-      <w:proofErr w:type="spellEnd"/>
+        <w:t>Kapcsolódási hiba üzenet panel</w:t>
+      </w:r>
     </w:p>
     <w:p>
       <w:pPr>

</xml_diff>